<commit_message>
complejidad en el documento
</commit_message>
<xml_diff>
--- a/ProblemaP2.docx
+++ b/ProblemaP2.docx
@@ -1,6 +1,6 @@
 
 <file path=word/document.xml><?xml version="1.0" encoding="utf-8"?>
-<w:document xmlns:wpc="http://schemas.microsoft.com/office/word/2010/wordprocessingCanvas" xmlns:cx="http://schemas.microsoft.com/office/drawing/2014/chartex" xmlns:cx1="http://schemas.microsoft.com/office/drawing/2015/9/8/chartex" xmlns:cx2="http://schemas.microsoft.com/office/drawing/2015/10/21/chartex" xmlns:cx3="http://schemas.microsoft.com/office/drawing/2016/5/9/chartex" xmlns:cx4="http://schemas.microsoft.com/office/drawing/2016/5/10/chartex" xmlns:cx5="http://schemas.microsoft.com/office/drawing/2016/5/11/chartex" xmlns:cx6="http://schemas.microsoft.com/office/drawing/2016/5/12/chartex" xmlns:cx7="http://schemas.microsoft.com/office/drawing/2016/5/13/chartex" xmlns:cx8="http://schemas.microsoft.com/office/drawing/2016/5/14/chartex" xmlns:mc="http://schemas.openxmlformats.org/markup-compatibility/2006" xmlns:aink="http://schemas.microsoft.com/office/drawing/2016/ink" xmlns:am3d="http://schemas.microsoft.com/office/drawing/2017/model3d" xmlns:o="urn:schemas-microsoft-com:office:office" xmlns:oel="http://schemas.microsoft.com/office/2019/extlst" xmlns:r="http://schemas.openxmlformats.org/officeDocument/2006/relationships" xmlns:m="http://schemas.openxmlformats.org/officeDocument/2006/math" xmlns:v="urn:schemas-microsoft-com:vml" xmlns:wp14="http://schemas.microsoft.com/office/word/2010/wordprocessingDrawing" xmlns:wp="http://schemas.openxmlformats.org/drawingml/2006/wordprocessingDrawing" xmlns:w10="urn:schemas-microsoft-com:office:word" xmlns:w="http://schemas.openxmlformats.org/wordprocessingml/2006/main" xmlns:w14="http://schemas.microsoft.com/office/word/2010/wordml" xmlns:w15="http://schemas.microsoft.com/office/word/2012/wordml" xmlns:w16cex="http://schemas.microsoft.com/office/word/2018/wordml/cex" xmlns:w16cid="http://schemas.microsoft.com/office/word/2016/wordml/cid" xmlns:w16="http://schemas.microsoft.com/office/word/2018/wordml" xmlns:w16du="http://schemas.microsoft.com/office/word/2023/wordml/word16du" xmlns:w16sdtdh="http://schemas.microsoft.com/office/word/2020/wordml/sdtdatahash" xmlns:w16sdtfl="http://schemas.microsoft.com/office/word/2024/wordml/sdtformatlock" xmlns:w16se="http://schemas.microsoft.com/office/word/2015/wordml/symex" xmlns:wpg="http://schemas.microsoft.com/office/word/2010/wordprocessingGroup" xmlns:wpi="http://schemas.microsoft.com/office/word/2010/wordprocessingInk" xmlns:wne="http://schemas.microsoft.com/office/word/2006/wordml" xmlns:wps="http://schemas.microsoft.com/office/word/2010/wordprocessingShape" mc:Ignorable="w14 w15 w16se w16cid w16 w16cex w16sdtdh w16sdtfl w16du wp14">
+<w:document xmlns:wpc="http://schemas.microsoft.com/office/word/2010/wordprocessingCanvas" xmlns:cx="http://schemas.microsoft.com/office/drawing/2014/chartex" xmlns:cx1="http://schemas.microsoft.com/office/drawing/2015/9/8/chartex" xmlns:cx2="http://schemas.microsoft.com/office/drawing/2015/10/21/chartex" xmlns:cx3="http://schemas.microsoft.com/office/drawing/2016/5/9/chartex" xmlns:cx4="http://schemas.microsoft.com/office/drawing/2016/5/10/chartex" xmlns:cx5="http://schemas.microsoft.com/office/drawing/2016/5/11/chartex" xmlns:cx6="http://schemas.microsoft.com/office/drawing/2016/5/12/chartex" xmlns:cx7="http://schemas.microsoft.com/office/drawing/2016/5/13/chartex" xmlns:cx8="http://schemas.microsoft.com/office/drawing/2016/5/14/chartex" xmlns:mc="http://schemas.openxmlformats.org/markup-compatibility/2006" xmlns:aink="http://schemas.microsoft.com/office/drawing/2016/ink" xmlns:am3d="http://schemas.microsoft.com/office/drawing/2017/model3d" xmlns:o="urn:schemas-microsoft-com:office:office" xmlns:oel="http://schemas.microsoft.com/office/2019/extlst" xmlns:r="http://schemas.openxmlformats.org/officeDocument/2006/relationships" xmlns:m="http://schemas.openxmlformats.org/officeDocument/2006/math" xmlns:v="urn:schemas-microsoft-com:vml" xmlns:wp14="http://schemas.microsoft.com/office/word/2010/wordprocessingDrawing" xmlns:wp="http://schemas.openxmlformats.org/drawingml/2006/wordprocessingDrawing" xmlns:w10="urn:schemas-microsoft-com:office:word" xmlns:w="http://schemas.openxmlformats.org/wordprocessingml/2006/main" xmlns:w14="http://schemas.microsoft.com/office/word/2010/wordml" xmlns:w15="http://schemas.microsoft.com/office/word/2012/wordml" xmlns:w16cex="http://schemas.microsoft.com/office/word/2018/wordml/cex" xmlns:w16cid="http://schemas.microsoft.com/office/word/2016/wordml/cid" xmlns:w16="http://schemas.microsoft.com/office/word/2018/wordml" xmlns:w16sdtdh="http://schemas.microsoft.com/office/word/2020/wordml/sdtdatahash" xmlns:w16se="http://schemas.microsoft.com/office/word/2015/wordml/symex" xmlns:wpg="http://schemas.microsoft.com/office/word/2010/wordprocessingGroup" xmlns:wpi="http://schemas.microsoft.com/office/word/2010/wordprocessingInk" xmlns:wne="http://schemas.microsoft.com/office/word/2006/wordml" xmlns:wps="http://schemas.microsoft.com/office/word/2010/wordprocessingShape" mc:Ignorable="w14 w15 w16se w16cid w16 w16cex w16sdtdh wp14">
   <w:body>
     <w:p>
       <w:pPr>
@@ -23,19 +23,11 @@
           <w:rFonts w:ascii="Times New Roman" w:hAnsi="Times New Roman" w:cs="Times New Roman"/>
         </w:rPr>
       </w:pPr>
-      <w:proofErr w:type="spellStart"/>
-      <w:r>
-        <w:rPr>
-          <w:rFonts w:ascii="Times New Roman" w:hAnsi="Times New Roman" w:cs="Times New Roman"/>
-        </w:rPr>
-        <w:t>Zair</w:t>
-      </w:r>
-      <w:proofErr w:type="spellEnd"/>
-      <w:r>
-        <w:rPr>
-          <w:rFonts w:ascii="Times New Roman" w:hAnsi="Times New Roman" w:cs="Times New Roman"/>
-        </w:rPr>
-        <w:t xml:space="preserve"> Montoya </w:t>
+      <w:r>
+        <w:rPr>
+          <w:rFonts w:ascii="Times New Roman" w:hAnsi="Times New Roman" w:cs="Times New Roman"/>
+        </w:rPr>
+        <w:t xml:space="preserve">Zair Montoya </w:t>
       </w:r>
       <w:r>
         <w:rPr>
@@ -772,13 +764,7 @@
         <w:rPr>
           <w:rFonts w:ascii="Times New Roman" w:hAnsi="Times New Roman" w:cs="Times New Roman"/>
         </w:rPr>
-        <w:t>, evitar ciclos y caminos inválidos</w:t>
-      </w:r>
-      <w:r>
-        <w:rPr>
-          <w:rFonts w:ascii="Times New Roman" w:hAnsi="Times New Roman" w:cs="Times New Roman"/>
-        </w:rPr>
-        <w:t xml:space="preserve"> (</w:t>
+        <w:t>, evitar ciclos y caminos inválidos (</w:t>
       </w:r>
       <w:r>
         <w:rPr>
@@ -887,7 +873,265 @@
     </w:p>
     <w:p>
       <w:pPr>
-        <w:jc w:val="center"/>
+        <w:rPr>
+          <w:rFonts w:ascii="Times New Roman" w:hAnsi="Times New Roman" w:cs="Times New Roman"/>
+          <w:b/>
+          <w:bCs/>
+        </w:rPr>
+      </w:pPr>
+      <w:r>
+        <w:rPr>
+          <w:rFonts w:ascii="Times New Roman" w:hAnsi="Times New Roman" w:cs="Times New Roman"/>
+          <w:b/>
+          <w:bCs/>
+        </w:rPr>
+        <w:t>Complejidad</w:t>
+      </w:r>
+      <w:r>
+        <w:rPr>
+          <w:rFonts w:ascii="Times New Roman" w:hAnsi="Times New Roman" w:cs="Times New Roman"/>
+          <w:b/>
+          <w:bCs/>
+        </w:rPr>
+        <w:t>:</w:t>
+      </w:r>
+    </w:p>
+    <w:p>
+      <w:pPr>
+        <w:rPr>
+          <w:rFonts w:ascii="Times New Roman" w:eastAsia="Times New Roman" w:hAnsi="Times New Roman" w:cs="Times New Roman"/>
+          <w:kern w:val="0"/>
+          <w:lang w:eastAsia="es-CO"/>
+          <w14:ligatures w14:val="none"/>
+        </w:rPr>
+      </w:pPr>
+      <w:r>
+        <w:rPr>
+          <w:rFonts w:ascii="Times New Roman" w:eastAsia="Times New Roman" w:hAnsi="Times New Roman" w:cs="Times New Roman"/>
+          <w:kern w:val="0"/>
+          <w:lang w:eastAsia="es-CO"/>
+          <w14:ligatures w14:val="none"/>
+        </w:rPr>
+        <w:t>Este código implementa una solución basada en búsqueda en anchura (BFS) para encontrar una secuencia de acciones que permita alcanzar la última plataforma en un entorno representado como un grafo. Cada nodo del grafo representa una plataforma, y las aristas corresponden a las distintas acciones posibles desde una plataforma hacia otra: caminar, teletransportarse o usar un poder especial. Las decisiones están condicionadas por obstáculos (robots que bloquean plataformas) y por una cantidad limitada de energía que se consume al realizar ciertas acciones.</w:t>
+      </w:r>
+    </w:p>
+    <w:p>
+      <w:pPr>
+        <w:spacing w:before="100" w:beforeAutospacing="1" w:after="100" w:afterAutospacing="1" w:line="240" w:lineRule="auto"/>
+        <w:jc w:val="both"/>
+        <w:rPr>
+          <w:rFonts w:ascii="Times New Roman" w:eastAsia="Times New Roman" w:hAnsi="Times New Roman" w:cs="Times New Roman"/>
+          <w:kern w:val="0"/>
+          <w:lang w:eastAsia="es-CO"/>
+          <w14:ligatures w14:val="none"/>
+        </w:rPr>
+      </w:pPr>
+      <w:r>
+        <w:rPr>
+          <w:rFonts w:ascii="Times New Roman" w:eastAsia="Times New Roman" w:hAnsi="Times New Roman" w:cs="Times New Roman"/>
+          <w:kern w:val="0"/>
+          <w:lang w:eastAsia="es-CO"/>
+          <w14:ligatures w14:val="none"/>
+        </w:rPr>
+        <w:t>La complejidad temporal del algoritmo está determinada principalmente por dos funciones: construccion_grafo y BFS. En la función construccion_grafo, se itera sobre cada plataforma para construir las conexiones válidas. Esta función contiene un doble bucle anidado en el que por cada plataforma i, se evalúan todos los posibles destinos j con los que podría conectarse mediante un salto "T". En el peor caso, si no hay robots que bloqueen caminos y todos los saltos son válidos, se generan hasta n² conexiones, resultando en una complejidad temporal de O(n²) para la construcción del grafo. También se evalúan los poderes especiales (acciones "S+” y “S-”), que en el peor caso agregan una complejidad adicional de O(n), aunque esta no cambia el orden final.</w:t>
+      </w:r>
+    </w:p>
+    <w:p>
+      <w:pPr>
+        <w:spacing w:before="100" w:beforeAutospacing="1" w:after="100" w:afterAutospacing="1" w:line="240" w:lineRule="auto"/>
+        <w:jc w:val="both"/>
+        <w:rPr>
+          <w:rFonts w:ascii="Times New Roman" w:eastAsia="Times New Roman" w:hAnsi="Times New Roman" w:cs="Times New Roman"/>
+          <w:kern w:val="0"/>
+          <w:lang w:eastAsia="es-CO"/>
+          <w14:ligatures w14:val="none"/>
+        </w:rPr>
+      </w:pPr>
+      <w:r>
+        <w:rPr>
+          <w:rFonts w:ascii="Times New Roman" w:eastAsia="Times New Roman" w:hAnsi="Times New Roman" w:cs="Times New Roman"/>
+          <w:kern w:val="0"/>
+          <w:lang w:eastAsia="es-CO"/>
+          <w14:ligatures w14:val="none"/>
+        </w:rPr>
+        <w:t xml:space="preserve">Por su parte, la función BFS explora el grafo generado utilizando una cola que almacena tuplas de estado con la forma (plataforma_actual, energia_restante, camino_corrido). La clave aquí es que el espacio de estados no está dado solo por la plataforma actual, sino también por la energía restante, lo que implica que podrían existir hasta n * energía combinaciones únicas que deben visitarse. Por ello, la complejidad temporal del BFS en el peor de los casos puede alcanzar </w:t>
+      </w:r>
+      <w:proofErr w:type="gramStart"/>
+      <w:r>
+        <w:rPr>
+          <w:rFonts w:ascii="Times New Roman" w:eastAsia="Times New Roman" w:hAnsi="Times New Roman" w:cs="Times New Roman"/>
+          <w:kern w:val="0"/>
+          <w:lang w:eastAsia="es-CO"/>
+          <w14:ligatures w14:val="none"/>
+        </w:rPr>
+        <w:t>O(</w:t>
+      </w:r>
+      <w:proofErr w:type="gramEnd"/>
+      <w:r>
+        <w:rPr>
+          <w:rFonts w:ascii="Times New Roman" w:eastAsia="Times New Roman" w:hAnsi="Times New Roman" w:cs="Times New Roman"/>
+          <w:kern w:val="0"/>
+          <w:lang w:eastAsia="es-CO"/>
+          <w14:ligatures w14:val="none"/>
+        </w:rPr>
+        <w:t xml:space="preserve">n * energía * d), donde d es el grado de cada nodo (es decir, el número de acciones posibles desde una plataforma). En un grafo completamente denso, donde cada plataforma puede conectarse con casi todas las demás, este grado puede ser O(n), llevando a una complejidad temporal de </w:t>
+      </w:r>
+      <w:proofErr w:type="gramStart"/>
+      <w:r>
+        <w:rPr>
+          <w:rFonts w:ascii="Times New Roman" w:eastAsia="Times New Roman" w:hAnsi="Times New Roman" w:cs="Times New Roman"/>
+          <w:kern w:val="0"/>
+          <w:lang w:eastAsia="es-CO"/>
+          <w14:ligatures w14:val="none"/>
+        </w:rPr>
+        <w:t>O(</w:t>
+      </w:r>
+      <w:proofErr w:type="gramEnd"/>
+      <w:r>
+        <w:rPr>
+          <w:rFonts w:ascii="Times New Roman" w:eastAsia="Times New Roman" w:hAnsi="Times New Roman" w:cs="Times New Roman"/>
+          <w:kern w:val="0"/>
+          <w:lang w:eastAsia="es-CO"/>
+          <w14:ligatures w14:val="none"/>
+        </w:rPr>
+        <w:t>n² * energía) para esta fase.</w:t>
+      </w:r>
+    </w:p>
+    <w:p>
+      <w:pPr>
+        <w:spacing w:before="100" w:beforeAutospacing="1" w:after="100" w:afterAutospacing="1" w:line="240" w:lineRule="auto"/>
+        <w:jc w:val="both"/>
+        <w:rPr>
+          <w:rFonts w:ascii="Times New Roman" w:eastAsia="Times New Roman" w:hAnsi="Times New Roman" w:cs="Times New Roman"/>
+          <w:kern w:val="0"/>
+          <w:lang w:eastAsia="es-CO"/>
+          <w14:ligatures w14:val="none"/>
+        </w:rPr>
+      </w:pPr>
+      <w:r>
+        <w:rPr>
+          <w:rFonts w:ascii="Times New Roman" w:eastAsia="Times New Roman" w:hAnsi="Times New Roman" w:cs="Times New Roman"/>
+          <w:kern w:val="0"/>
+          <w:lang w:eastAsia="es-CO"/>
+          <w14:ligatures w14:val="none"/>
+        </w:rPr>
+        <w:t xml:space="preserve">En cuanto a la complejidad espacial, se deben considerar varias estructuras. El grafo construido puede ocupar hasta O(n²) espacio si todas las conexiones posibles se almacenan. La cola usada por BFS podría llegar a contener hasta </w:t>
+      </w:r>
+      <w:proofErr w:type="gramStart"/>
+      <w:r>
+        <w:rPr>
+          <w:rFonts w:ascii="Times New Roman" w:eastAsia="Times New Roman" w:hAnsi="Times New Roman" w:cs="Times New Roman"/>
+          <w:kern w:val="0"/>
+          <w:lang w:eastAsia="es-CO"/>
+          <w14:ligatures w14:val="none"/>
+        </w:rPr>
+        <w:t>O(</w:t>
+      </w:r>
+      <w:proofErr w:type="gramEnd"/>
+      <w:r>
+        <w:rPr>
+          <w:rFonts w:ascii="Times New Roman" w:eastAsia="Times New Roman" w:hAnsi="Times New Roman" w:cs="Times New Roman"/>
+          <w:kern w:val="0"/>
+          <w:lang w:eastAsia="es-CO"/>
+          <w14:ligatures w14:val="none"/>
+        </w:rPr>
+        <w:t xml:space="preserve">n * energía) elementos en un escenario donde se exploren muchas combinaciones de plataforma y energía antes de alcanzar la meta. El conjunto visitado también podría almacenar hasta </w:t>
+      </w:r>
+      <w:proofErr w:type="gramStart"/>
+      <w:r>
+        <w:rPr>
+          <w:rFonts w:ascii="Times New Roman" w:eastAsia="Times New Roman" w:hAnsi="Times New Roman" w:cs="Times New Roman"/>
+          <w:kern w:val="0"/>
+          <w:lang w:eastAsia="es-CO"/>
+          <w14:ligatures w14:val="none"/>
+        </w:rPr>
+        <w:t>O(</w:t>
+      </w:r>
+      <w:proofErr w:type="gramEnd"/>
+      <w:r>
+        <w:rPr>
+          <w:rFonts w:ascii="Times New Roman" w:eastAsia="Times New Roman" w:hAnsi="Times New Roman" w:cs="Times New Roman"/>
+          <w:kern w:val="0"/>
+          <w:lang w:eastAsia="es-CO"/>
+          <w14:ligatures w14:val="none"/>
+        </w:rPr>
+        <w:t xml:space="preserve">n * energía) estados únicos. Además, cada entrada en la cola de BFS lleva consigo una copia del camino recorrido hasta ese punto, y aunque </w:t>
+      </w:r>
+      <w:r>
+        <w:rPr>
+          <w:rFonts w:ascii="Times New Roman" w:eastAsia="Times New Roman" w:hAnsi="Times New Roman" w:cs="Times New Roman"/>
+          <w:kern w:val="0"/>
+          <w:lang w:eastAsia="es-CO"/>
+          <w14:ligatures w14:val="none"/>
+        </w:rPr>
+        <w:lastRenderedPageBreak/>
+        <w:t>en muchos casos los caminos son cortos, en el peor caso podrían ocupar espacio O(n) cada uno, lo que puede llevar a un uso total de memoria de hasta O(n²) si no se optimiza adecuadamente esta estructura.</w:t>
+      </w:r>
+    </w:p>
+    <w:p>
+      <w:pPr>
+        <w:spacing w:before="100" w:beforeAutospacing="1" w:after="100" w:afterAutospacing="1" w:line="240" w:lineRule="auto"/>
+        <w:jc w:val="both"/>
+        <w:rPr>
+          <w:rFonts w:ascii="Times New Roman" w:eastAsia="Times New Roman" w:hAnsi="Times New Roman" w:cs="Times New Roman"/>
+          <w:kern w:val="0"/>
+          <w:lang w:eastAsia="es-CO"/>
+          <w14:ligatures w14:val="none"/>
+        </w:rPr>
+      </w:pPr>
+      <w:r>
+        <w:rPr>
+          <w:rFonts w:ascii="Times New Roman" w:eastAsia="Times New Roman" w:hAnsi="Times New Roman" w:cs="Times New Roman"/>
+          <w:kern w:val="0"/>
+          <w:lang w:eastAsia="es-CO"/>
+          <w14:ligatures w14:val="none"/>
+        </w:rPr>
+        <w:t xml:space="preserve">En resumen, este algoritmo presenta una complejidad temporal de </w:t>
+      </w:r>
+      <w:proofErr w:type="gramStart"/>
+      <w:r>
+        <w:rPr>
+          <w:rFonts w:ascii="Times New Roman" w:eastAsia="Times New Roman" w:hAnsi="Times New Roman" w:cs="Times New Roman"/>
+          <w:kern w:val="0"/>
+          <w:lang w:eastAsia="es-CO"/>
+          <w14:ligatures w14:val="none"/>
+        </w:rPr>
+        <w:t>O(</w:t>
+      </w:r>
+      <w:proofErr w:type="gramEnd"/>
+      <w:r>
+        <w:rPr>
+          <w:rFonts w:ascii="Times New Roman" w:eastAsia="Times New Roman" w:hAnsi="Times New Roman" w:cs="Times New Roman"/>
+          <w:kern w:val="0"/>
+          <w:lang w:eastAsia="es-CO"/>
+          <w14:ligatures w14:val="none"/>
+        </w:rPr>
+        <w:t xml:space="preserve">n² + n² * energía), resultado de la combinación de la construcción completa del grafo y la exploración exhaustiva de estados en la búsqueda. En cuanto a la complejidad espacial, se puede estimar como </w:t>
+      </w:r>
+      <w:proofErr w:type="gramStart"/>
+      <w:r>
+        <w:rPr>
+          <w:rFonts w:ascii="Times New Roman" w:eastAsia="Times New Roman" w:hAnsi="Times New Roman" w:cs="Times New Roman"/>
+          <w:kern w:val="0"/>
+          <w:lang w:eastAsia="es-CO"/>
+          <w14:ligatures w14:val="none"/>
+        </w:rPr>
+        <w:t>O(</w:t>
+      </w:r>
+      <w:proofErr w:type="gramEnd"/>
+      <w:r>
+        <w:rPr>
+          <w:rFonts w:ascii="Times New Roman" w:eastAsia="Times New Roman" w:hAnsi="Times New Roman" w:cs="Times New Roman"/>
+          <w:kern w:val="0"/>
+          <w:lang w:eastAsia="es-CO"/>
+          <w14:ligatures w14:val="none"/>
+        </w:rPr>
+        <w:t>n² + n * energía) por el almacenamiento del grafo, la cola de BFS, el conjunto de visitados y los caminos parciales. Este enfoque es adecuado para valores moderados de n y energía, pero podría ser mejorado para casos más exigentes evitando la construcción completa del grafo y generando dinámicamente las transiciones durante la exploración.</w:t>
+      </w:r>
+    </w:p>
+    <w:p>
+      <w:pPr>
+        <w:jc w:val="both"/>
         <w:rPr>
           <w:rFonts w:ascii="Times New Roman" w:hAnsi="Times New Roman" w:cs="Times New Roman"/>
         </w:rPr>
@@ -911,7 +1155,7 @@
 </file>
 
 <file path=word/numbering.xml><?xml version="1.0" encoding="utf-8"?>
-<w:numbering xmlns:wpc="http://schemas.microsoft.com/office/word/2010/wordprocessingCanvas" xmlns:cx="http://schemas.microsoft.com/office/drawing/2014/chartex" xmlns:cx1="http://schemas.microsoft.com/office/drawing/2015/9/8/chartex" xmlns:cx2="http://schemas.microsoft.com/office/drawing/2015/10/21/chartex" xmlns:cx3="http://schemas.microsoft.com/office/drawing/2016/5/9/chartex" xmlns:cx4="http://schemas.microsoft.com/office/drawing/2016/5/10/chartex" xmlns:cx5="http://schemas.microsoft.com/office/drawing/2016/5/11/chartex" xmlns:cx6="http://schemas.microsoft.com/office/drawing/2016/5/12/chartex" xmlns:cx7="http://schemas.microsoft.com/office/drawing/2016/5/13/chartex" xmlns:cx8="http://schemas.microsoft.com/office/drawing/2016/5/14/chartex" xmlns:mc="http://schemas.openxmlformats.org/markup-compatibility/2006" xmlns:aink="http://schemas.microsoft.com/office/drawing/2016/ink" xmlns:am3d="http://schemas.microsoft.com/office/drawing/2017/model3d" xmlns:o="urn:schemas-microsoft-com:office:office" xmlns:oel="http://schemas.microsoft.com/office/2019/extlst" xmlns:r="http://schemas.openxmlformats.org/officeDocument/2006/relationships" xmlns:m="http://schemas.openxmlformats.org/officeDocument/2006/math" xmlns:v="urn:schemas-microsoft-com:vml" xmlns:wp14="http://schemas.microsoft.com/office/word/2010/wordprocessingDrawing" xmlns:wp="http://schemas.openxmlformats.org/drawingml/2006/wordprocessingDrawing" xmlns:w10="urn:schemas-microsoft-com:office:word" xmlns:w="http://schemas.openxmlformats.org/wordprocessingml/2006/main" xmlns:w14="http://schemas.microsoft.com/office/word/2010/wordml" xmlns:w15="http://schemas.microsoft.com/office/word/2012/wordml" xmlns:w16cex="http://schemas.microsoft.com/office/word/2018/wordml/cex" xmlns:w16cid="http://schemas.microsoft.com/office/word/2016/wordml/cid" xmlns:w16="http://schemas.microsoft.com/office/word/2018/wordml" xmlns:w16du="http://schemas.microsoft.com/office/word/2023/wordml/word16du" xmlns:w16sdtdh="http://schemas.microsoft.com/office/word/2020/wordml/sdtdatahash" xmlns:w16sdtfl="http://schemas.microsoft.com/office/word/2024/wordml/sdtformatlock" xmlns:w16se="http://schemas.microsoft.com/office/word/2015/wordml/symex" xmlns:wpg="http://schemas.microsoft.com/office/word/2010/wordprocessingGroup" xmlns:wpi="http://schemas.microsoft.com/office/word/2010/wordprocessingInk" xmlns:wne="http://schemas.microsoft.com/office/word/2006/wordml" xmlns:wps="http://schemas.microsoft.com/office/word/2010/wordprocessingShape" mc:Ignorable="w14 w15 w16se w16cid w16 w16cex w16sdtdh w16sdtfl w16du wp14">
+<w:numbering xmlns:wpc="http://schemas.microsoft.com/office/word/2010/wordprocessingCanvas" xmlns:cx="http://schemas.microsoft.com/office/drawing/2014/chartex" xmlns:cx1="http://schemas.microsoft.com/office/drawing/2015/9/8/chartex" xmlns:cx2="http://schemas.microsoft.com/office/drawing/2015/10/21/chartex" xmlns:cx3="http://schemas.microsoft.com/office/drawing/2016/5/9/chartex" xmlns:cx4="http://schemas.microsoft.com/office/drawing/2016/5/10/chartex" xmlns:cx5="http://schemas.microsoft.com/office/drawing/2016/5/11/chartex" xmlns:cx6="http://schemas.microsoft.com/office/drawing/2016/5/12/chartex" xmlns:cx7="http://schemas.microsoft.com/office/drawing/2016/5/13/chartex" xmlns:cx8="http://schemas.microsoft.com/office/drawing/2016/5/14/chartex" xmlns:mc="http://schemas.openxmlformats.org/markup-compatibility/2006" xmlns:aink="http://schemas.microsoft.com/office/drawing/2016/ink" xmlns:am3d="http://schemas.microsoft.com/office/drawing/2017/model3d" xmlns:o="urn:schemas-microsoft-com:office:office" xmlns:oel="http://schemas.microsoft.com/office/2019/extlst" xmlns:r="http://schemas.openxmlformats.org/officeDocument/2006/relationships" xmlns:m="http://schemas.openxmlformats.org/officeDocument/2006/math" xmlns:v="urn:schemas-microsoft-com:vml" xmlns:wp14="http://schemas.microsoft.com/office/word/2010/wordprocessingDrawing" xmlns:wp="http://schemas.openxmlformats.org/drawingml/2006/wordprocessingDrawing" xmlns:w10="urn:schemas-microsoft-com:office:word" xmlns:w="http://schemas.openxmlformats.org/wordprocessingml/2006/main" xmlns:w14="http://schemas.microsoft.com/office/word/2010/wordml" xmlns:w15="http://schemas.microsoft.com/office/word/2012/wordml" xmlns:w16cex="http://schemas.microsoft.com/office/word/2018/wordml/cex" xmlns:w16cid="http://schemas.microsoft.com/office/word/2016/wordml/cid" xmlns:w16="http://schemas.microsoft.com/office/word/2018/wordml" xmlns:w16sdtdh="http://schemas.microsoft.com/office/word/2020/wordml/sdtdatahash" xmlns:w16se="http://schemas.microsoft.com/office/word/2015/wordml/symex" xmlns:wpg="http://schemas.microsoft.com/office/word/2010/wordprocessingGroup" xmlns:wpi="http://schemas.microsoft.com/office/word/2010/wordprocessingInk" xmlns:wne="http://schemas.microsoft.com/office/word/2006/wordml" xmlns:wps="http://schemas.microsoft.com/office/word/2010/wordprocessingShape" mc:Ignorable="w14 w15 w16se w16cid w16 w16cex w16sdtdh wp14">
   <w:abstractNum w:abstractNumId="0" w15:restartNumberingAfterBreak="0">
     <w:nsid w:val="071026EA"/>
     <w:multiLevelType w:val="hybridMultilevel"/>
@@ -1124,7 +1368,7 @@
 </file>
 
 <file path=word/styles.xml><?xml version="1.0" encoding="utf-8"?>
-<w:styles xmlns:mc="http://schemas.openxmlformats.org/markup-compatibility/2006" xmlns:r="http://schemas.openxmlformats.org/officeDocument/2006/relationships" xmlns:w="http://schemas.openxmlformats.org/wordprocessingml/2006/main" xmlns:w14="http://schemas.microsoft.com/office/word/2010/wordml" xmlns:w15="http://schemas.microsoft.com/office/word/2012/wordml" xmlns:w16cex="http://schemas.microsoft.com/office/word/2018/wordml/cex" xmlns:w16cid="http://schemas.microsoft.com/office/word/2016/wordml/cid" xmlns:w16="http://schemas.microsoft.com/office/word/2018/wordml" xmlns:w16du="http://schemas.microsoft.com/office/word/2023/wordml/word16du" xmlns:w16sdtdh="http://schemas.microsoft.com/office/word/2020/wordml/sdtdatahash" xmlns:w16sdtfl="http://schemas.microsoft.com/office/word/2024/wordml/sdtformatlock" xmlns:w16se="http://schemas.microsoft.com/office/word/2015/wordml/symex" mc:Ignorable="w14 w15 w16se w16cid w16 w16cex w16sdtdh w16sdtfl w16du">
+<w:styles xmlns:mc="http://schemas.openxmlformats.org/markup-compatibility/2006" xmlns:r="http://schemas.openxmlformats.org/officeDocument/2006/relationships" xmlns:w="http://schemas.openxmlformats.org/wordprocessingml/2006/main" xmlns:w14="http://schemas.microsoft.com/office/word/2010/wordml" xmlns:w15="http://schemas.microsoft.com/office/word/2012/wordml" xmlns:w16cex="http://schemas.microsoft.com/office/word/2018/wordml/cex" xmlns:w16cid="http://schemas.microsoft.com/office/word/2016/wordml/cid" xmlns:w16="http://schemas.microsoft.com/office/word/2018/wordml" xmlns:w16sdtdh="http://schemas.microsoft.com/office/word/2020/wordml/sdtdatahash" xmlns:w16se="http://schemas.microsoft.com/office/word/2015/wordml/symex" mc:Ignorable="w14 w15 w16se w16cid w16 w16cex w16sdtdh">
   <w:docDefaults>
     <w:rPrDefault>
       <w:rPr>

</xml_diff>